<commit_message>
changed on the word file
</commit_message>
<xml_diff>
--- a/Documents/Game Ideas.docx
+++ b/Documents/Game Ideas.docx
@@ -3,13 +3,66 @@
 <w:document xmlns:wpc="http://schemas.microsoft.com/office/word/2010/wordprocessingCanvas" xmlns:cx="http://schemas.microsoft.com/office/drawing/2014/chartex" xmlns:cx1="http://schemas.microsoft.com/office/drawing/2015/9/8/chartex" xmlns:cx2="http://schemas.microsoft.com/office/drawing/2015/10/21/chartex" xmlns:cx3="http://schemas.microsoft.com/office/drawing/2016/5/9/chartex" xmlns:cx4="http://schemas.microsoft.com/office/drawing/2016/5/10/chartex" xmlns:cx5="http://schemas.microsoft.com/office/drawing/2016/5/11/chartex" xmlns:cx6="http://schemas.microsoft.com/office/drawing/2016/5/12/chartex" xmlns:cx7="http://schemas.microsoft.com/office/drawing/2016/5/13/chartex" xmlns:cx8="http://schemas.microsoft.com/office/drawing/2016/5/14/chartex" xmlns:mc="http://schemas.openxmlformats.org/markup-compatibility/2006" xmlns:aink="http://schemas.microsoft.com/office/drawing/2016/ink" xmlns:am3d="http://schemas.microsoft.com/office/drawing/2017/model3d" xmlns:o="urn:schemas-microsoft-com:office:office" xmlns:oel="http://schemas.microsoft.com/office/2019/extlst" xmlns:r="http://schemas.openxmlformats.org/officeDocument/2006/relationships" xmlns:m="http://schemas.openxmlformats.org/officeDocument/2006/math" xmlns:v="urn:schemas-microsoft-com:vml" xmlns:wp14="http://schemas.microsoft.com/office/word/2010/wordprocessingDrawing" xmlns:wp="http://schemas.openxmlformats.org/drawingml/2006/wordprocessingDrawing" xmlns:w10="urn:schemas-microsoft-com:office:word" xmlns:w="http://schemas.openxmlformats.org/wordprocessingml/2006/main" xmlns:w14="http://schemas.microsoft.com/office/word/2010/wordml" xmlns:w15="http://schemas.microsoft.com/office/word/2012/wordml" xmlns:w16cex="http://schemas.microsoft.com/office/word/2018/wordml/cex" xmlns:w16cid="http://schemas.microsoft.com/office/word/2016/wordml/cid" xmlns:w16="http://schemas.microsoft.com/office/word/2018/wordml" xmlns:w16du="http://schemas.microsoft.com/office/word/2023/wordml/word16du" xmlns:w16sdtdh="http://schemas.microsoft.com/office/word/2020/wordml/sdtdatahash" xmlns:w16sdtfl="http://schemas.microsoft.com/office/word/2024/wordml/sdtformatlock" xmlns:w16se="http://schemas.microsoft.com/office/word/2015/wordml/symex" xmlns:wpg="http://schemas.microsoft.com/office/word/2010/wordprocessingGroup" xmlns:wpi="http://schemas.microsoft.com/office/word/2010/wordprocessingInk" xmlns:wne="http://schemas.microsoft.com/office/word/2006/wordml" xmlns:wps="http://schemas.microsoft.com/office/word/2010/wordprocessingShape" mc:Ignorable="w14 w15 w16se w16cid w16 w16cex w16sdtdh w16sdtfl w16du wp14">
   <w:body>
     <w:p>
+      <w:pPr>
+        <w:jc w:val="center"/>
+        <w:rPr>
+          <w:rFonts w:ascii="Times New Roman" w:hAnsi="Times New Roman" w:cs="Times New Roman"/>
+          <w:b/>
+          <w:bCs/>
+          <w:sz w:val="24"/>
+          <w:szCs w:val="24"/>
+        </w:rPr>
+      </w:pPr>
       <w:r>
+        <w:rPr>
+          <w:rFonts w:ascii="Times New Roman" w:hAnsi="Times New Roman" w:cs="Times New Roman"/>
+          <w:b/>
+          <w:bCs/>
+          <w:sz w:val="24"/>
+          <w:szCs w:val="24"/>
+        </w:rPr>
         <w:t>5 Game Ideas</w:t>
       </w:r>
     </w:p>
     <w:p>
+      <w:pPr>
+        <w:rPr>
+          <w:rFonts w:ascii="Times New Roman" w:hAnsi="Times New Roman" w:cs="Times New Roman"/>
+          <w:b/>
+          <w:bCs/>
+          <w:sz w:val="24"/>
+          <w:szCs w:val="24"/>
+        </w:rPr>
+      </w:pPr>
       <w:r>
-        <w:t>Name:Guilherme Trentini</w:t>
+        <w:rPr>
+          <w:rFonts w:ascii="Times New Roman" w:hAnsi="Times New Roman" w:cs="Times New Roman"/>
+          <w:b/>
+          <w:bCs/>
+          <w:sz w:val="24"/>
+          <w:szCs w:val="24"/>
+        </w:rPr>
+        <w:t>Name:</w:t>
+      </w:r>
+      <w:r>
+        <w:rPr>
+          <w:rFonts w:ascii="Times New Roman" w:hAnsi="Times New Roman" w:cs="Times New Roman"/>
+          <w:b/>
+          <w:bCs/>
+          <w:sz w:val="24"/>
+          <w:szCs w:val="24"/>
+        </w:rPr>
+        <w:t xml:space="preserve"> </w:t>
+      </w:r>
+      <w:r>
+        <w:rPr>
+          <w:rFonts w:ascii="Times New Roman" w:hAnsi="Times New Roman" w:cs="Times New Roman"/>
+          <w:b/>
+          <w:bCs/>
+          <w:sz w:val="24"/>
+          <w:szCs w:val="24"/>
+        </w:rPr>
+        <w:t>Guilherme Trentini</w:t>
       </w:r>
     </w:p>
     <w:p>
@@ -19,8 +72,18 @@
           <w:ilvl w:val="0"/>
           <w:numId w:val="1"/>
         </w:numPr>
+        <w:rPr>
+          <w:rFonts w:ascii="Times New Roman" w:hAnsi="Times New Roman" w:cs="Times New Roman"/>
+          <w:sz w:val="24"/>
+          <w:szCs w:val="24"/>
+        </w:rPr>
       </w:pPr>
       <w:r>
+        <w:rPr>
+          <w:rFonts w:ascii="Times New Roman" w:hAnsi="Times New Roman" w:cs="Times New Roman"/>
+          <w:sz w:val="24"/>
+          <w:szCs w:val="24"/>
+        </w:rPr>
         <w:t>How to train my Pug?</w:t>
       </w:r>
     </w:p>
@@ -42,6 +105,11 @@
     <w:p>
       <w:pPr>
         <w:pStyle w:val="ListParagraph"/>
+        <w:rPr>
+          <w:rFonts w:ascii="Times New Roman" w:hAnsi="Times New Roman" w:cs="Times New Roman"/>
+          <w:sz w:val="24"/>
+          <w:szCs w:val="24"/>
+        </w:rPr>
       </w:pPr>
     </w:p>
     <w:p>
@@ -51,8 +119,18 @@
           <w:ilvl w:val="0"/>
           <w:numId w:val="1"/>
         </w:numPr>
+        <w:rPr>
+          <w:rFonts w:ascii="Times New Roman" w:hAnsi="Times New Roman" w:cs="Times New Roman"/>
+          <w:sz w:val="24"/>
+          <w:szCs w:val="24"/>
+        </w:rPr>
       </w:pPr>
       <w:r>
+        <w:rPr>
+          <w:rFonts w:ascii="Times New Roman" w:hAnsi="Times New Roman" w:cs="Times New Roman"/>
+          <w:sz w:val="24"/>
+          <w:szCs w:val="24"/>
+        </w:rPr>
         <w:t>Baby racer</w:t>
       </w:r>
     </w:p>
@@ -68,6 +146,11 @@
     <w:p>
       <w:pPr>
         <w:pStyle w:val="ListParagraph"/>
+        <w:rPr>
+          <w:rFonts w:ascii="Times New Roman" w:hAnsi="Times New Roman" w:cs="Times New Roman"/>
+          <w:sz w:val="24"/>
+          <w:szCs w:val="24"/>
+        </w:rPr>
       </w:pPr>
     </w:p>
     <w:p>
@@ -77,8 +160,18 @@
           <w:ilvl w:val="0"/>
           <w:numId w:val="1"/>
         </w:numPr>
+        <w:rPr>
+          <w:rFonts w:ascii="Times New Roman" w:hAnsi="Times New Roman" w:cs="Times New Roman"/>
+          <w:sz w:val="24"/>
+          <w:szCs w:val="24"/>
+        </w:rPr>
       </w:pPr>
       <w:r>
+        <w:rPr>
+          <w:rFonts w:ascii="Times New Roman" w:hAnsi="Times New Roman" w:cs="Times New Roman"/>
+          <w:sz w:val="24"/>
+          <w:szCs w:val="24"/>
+        </w:rPr>
         <w:t>Festa Junina Defender</w:t>
       </w:r>
     </w:p>
@@ -94,6 +187,11 @@
     <w:p>
       <w:pPr>
         <w:pStyle w:val="ListParagraph"/>
+        <w:rPr>
+          <w:rFonts w:ascii="Times New Roman" w:hAnsi="Times New Roman" w:cs="Times New Roman"/>
+          <w:sz w:val="24"/>
+          <w:szCs w:val="24"/>
+        </w:rPr>
       </w:pPr>
     </w:p>
     <w:p>
@@ -103,25 +201,55 @@
           <w:ilvl w:val="0"/>
           <w:numId w:val="1"/>
         </w:numPr>
+        <w:rPr>
+          <w:rFonts w:ascii="Times New Roman" w:hAnsi="Times New Roman" w:cs="Times New Roman"/>
+          <w:sz w:val="24"/>
+          <w:szCs w:val="24"/>
+        </w:rPr>
       </w:pPr>
       <w:r>
+        <w:rPr>
+          <w:rFonts w:ascii="Times New Roman" w:hAnsi="Times New Roman" w:cs="Times New Roman"/>
+          <w:sz w:val="24"/>
+          <w:szCs w:val="24"/>
+        </w:rPr>
         <w:t>Zombie Apocalypse</w:t>
       </w:r>
     </w:p>
     <w:p>
       <w:pPr>
         <w:pStyle w:val="ListParagraph"/>
+        <w:rPr>
+          <w:rFonts w:ascii="Times New Roman" w:hAnsi="Times New Roman" w:cs="Times New Roman"/>
+          <w:sz w:val="24"/>
+          <w:szCs w:val="24"/>
+        </w:rPr>
       </w:pPr>
       <w:r>
+        <w:rPr>
+          <w:rFonts w:ascii="Times New Roman" w:hAnsi="Times New Roman" w:cs="Times New Roman"/>
+          <w:sz w:val="24"/>
+          <w:szCs w:val="24"/>
+        </w:rPr>
         <w:t>Horde Survival game, where zombies come and try to kill the player</w:t>
       </w:r>
       <w:r>
+        <w:rPr>
+          <w:rFonts w:ascii="Times New Roman" w:hAnsi="Times New Roman" w:cs="Times New Roman"/>
+          <w:sz w:val="24"/>
+          <w:szCs w:val="24"/>
+        </w:rPr>
         <w:t>. Starting with a basic weapon, players collect drops like health packs and powerful firearms to stay alive. The fast-paced gameplay challenges players to survive as long as possible while upgrading their arsenal.</w:t>
       </w:r>
     </w:p>
     <w:p>
       <w:pPr>
         <w:pStyle w:val="ListParagraph"/>
+        <w:rPr>
+          <w:rFonts w:ascii="Times New Roman" w:hAnsi="Times New Roman" w:cs="Times New Roman"/>
+          <w:sz w:val="24"/>
+          <w:szCs w:val="24"/>
+        </w:rPr>
       </w:pPr>
     </w:p>
     <w:p>
@@ -131,8 +259,18 @@
           <w:ilvl w:val="0"/>
           <w:numId w:val="1"/>
         </w:numPr>
+        <w:rPr>
+          <w:rFonts w:ascii="Times New Roman" w:hAnsi="Times New Roman" w:cs="Times New Roman"/>
+          <w:sz w:val="24"/>
+          <w:szCs w:val="24"/>
+        </w:rPr>
       </w:pPr>
       <w:r>
+        <w:rPr>
+          <w:rFonts w:ascii="Times New Roman" w:hAnsi="Times New Roman" w:cs="Times New Roman"/>
+          <w:sz w:val="24"/>
+          <w:szCs w:val="24"/>
+        </w:rPr>
         <w:t>Shooter in the desert</w:t>
       </w:r>
     </w:p>
@@ -148,11 +286,21 @@
     <w:p>
       <w:pPr>
         <w:pStyle w:val="ListParagraph"/>
+        <w:rPr>
+          <w:rFonts w:ascii="Times New Roman" w:hAnsi="Times New Roman" w:cs="Times New Roman"/>
+          <w:sz w:val="24"/>
+          <w:szCs w:val="24"/>
+        </w:rPr>
       </w:pPr>
     </w:p>
     <w:p>
       <w:pPr>
         <w:pStyle w:val="ListParagraph"/>
+        <w:rPr>
+          <w:rFonts w:ascii="Times New Roman" w:hAnsi="Times New Roman" w:cs="Times New Roman"/>
+          <w:sz w:val="24"/>
+          <w:szCs w:val="24"/>
+        </w:rPr>
       </w:pPr>
     </w:p>
     <w:sectPr>

</xml_diff>